<commit_message>
edited Android_Report.docx and DeviceListActivity.java
</commit_message>
<xml_diff>
--- a/Android_Report.docx
+++ b/Android_Report.docx
@@ -113,8 +113,6 @@
           <w:rFonts w:eastAsia="MS Mincho"/>
         </w:rPr>
       </w:pPr>
-      <w:bookmarkStart w:id="0" w:name="_GoBack"/>
-      <w:bookmarkEnd w:id="0"/>
       <w:r>
         <w:rPr>
           <w:rFonts w:eastAsia="MS Mincho"/>
@@ -189,9 +187,7 @@
     <w:p>
       <w:pPr>
         <w:pStyle w:val="Abstract"/>
-        <w:rPr>
-          <w:rFonts w:eastAsia="MS Mincho"/>
-        </w:rPr>
+        <w:ind w:firstLine="0"/>
       </w:pPr>
       <w:r>
         <w:rPr>
@@ -205,22 +201,26 @@
         <w:rPr>
           <w:rFonts w:eastAsia="MS Mincho"/>
         </w:rPr>
-        <w:t>—</w:t>
-      </w:r>
-      <w:r>
-        <w:t>This report details Android Mobile application</w:t>
-      </w:r>
-      <w:r>
-        <w:t>s</w:t>
-      </w:r>
-      <w:r>
-        <w:t xml:space="preserve"> developed to ……………</w:t>
-      </w:r>
-      <w:r>
-        <w:t xml:space="preserve"> The applications </w:t>
-      </w:r>
-      <w:r>
-        <w:t xml:space="preserve">have been developed using………. The data measured/uploaded from the application……. </w:t>
+        <w:br/>
+      </w:r>
+      <w:r>
+        <w:t xml:space="preserve">Android Applications are created for a wide range of scenarios such as locating the nearest ATM, streaming music, and ordering food.  The application outlined in this report was created as a Bluetooth Device surveyor, which scans for Bluetooth devices </w:t>
+      </w:r>
+      <w:proofErr w:type="gramStart"/>
+      <w:r>
+        <w:t>at  different</w:t>
+      </w:r>
+      <w:proofErr w:type="gramEnd"/>
+      <w:r>
+        <w:t xml:space="preserve"> locations. The purpose of this is to determine how many Bluetooth devices are active at any one time in a single area, and </w:t>
+      </w:r>
+      <w:proofErr w:type="gramStart"/>
+      <w:r>
+        <w:t>in particular what</w:t>
+      </w:r>
+      <w:proofErr w:type="gramEnd"/>
+      <w:r>
+        <w:t xml:space="preserve"> kind of device it is, i.e. Laptop, Phone, Heartbeat sensor, headphones, etc. Using the phones GPS and Bluetooth sensor, latitude, longitude, and Bluetooth device information was collected and stored to Google’s own open source Database Firebase. </w:t>
       </w:r>
     </w:p>
     <w:p>
@@ -240,7 +240,43 @@
         <w:rPr>
           <w:rFonts w:eastAsia="MS Mincho"/>
         </w:rPr>
-        <w:t>keywords;separated;by;semicolons;such;as;mobile applications;mobile sensing; backends as a service;</w:t>
+        <w:t>Android</w:t>
+      </w:r>
+      <w:r>
+        <w:rPr>
+          <w:rFonts w:eastAsia="MS Mincho"/>
+        </w:rPr>
+        <w:t>;</w:t>
+      </w:r>
+      <w:r>
+        <w:rPr>
+          <w:rFonts w:eastAsia="MS Mincho"/>
+        </w:rPr>
+        <w:t>GPS</w:t>
+      </w:r>
+      <w:r>
+        <w:rPr>
+          <w:rFonts w:eastAsia="MS Mincho"/>
+        </w:rPr>
+        <w:t>;</w:t>
+      </w:r>
+      <w:r>
+        <w:rPr>
+          <w:rFonts w:eastAsia="MS Mincho"/>
+        </w:rPr>
+        <w:t>Bluetooth</w:t>
+      </w:r>
+      <w:r>
+        <w:rPr>
+          <w:rFonts w:eastAsia="MS Mincho"/>
+        </w:rPr>
+        <w:t>;</w:t>
+      </w:r>
+      <w:r>
+        <w:rPr>
+          <w:rFonts w:eastAsia="MS Mincho"/>
+        </w:rPr>
+        <w:t>Firebase</w:t>
       </w:r>
     </w:p>
     <w:p>
@@ -250,17 +286,35 @@
       <w:r>
         <w:t xml:space="preserve"> Introduction </w:t>
       </w:r>
+      <w:bookmarkStart w:id="0" w:name="_GoBack"/>
+      <w:bookmarkEnd w:id="0"/>
     </w:p>
     <w:p>
       <w:pPr>
         <w:pStyle w:val="BodyText"/>
       </w:pPr>
       <w:r>
-        <w:t>This report details the background and development of an Android application which …….</w:t>
+        <w:t xml:space="preserve">This report details the development of two Android Applications, both of which utilize GPS location. The primary </w:t>
+      </w:r>
+      <w:r>
+        <w:t xml:space="preserve">aim of this task was to teach students how Android development was accomplished and how to use opensource tools such as Android Studio and Firebase to create simple yet useful applications. </w:t>
+      </w:r>
+    </w:p>
+    <w:p>
+      <w:pPr>
+        <w:pStyle w:val="BodyText"/>
+      </w:pPr>
+      <w:r>
+        <w:t>This report details the background and development of an Android application which …</w:t>
+      </w:r>
+      <w:proofErr w:type="gramStart"/>
+      <w:r>
+        <w:t>….</w:t>
       </w:r>
       <w:r>
         <w:t>.</w:t>
       </w:r>
+      <w:proofErr w:type="gramEnd"/>
       <w:r>
         <w:t xml:space="preserve"> Additionally, </w:t>
       </w:r>
@@ -332,48 +386,34 @@
     </w:p>
     <w:p>
       <w:pPr>
+        <w:pStyle w:val="Heading2"/>
+      </w:pPr>
+      <w:r>
+        <w:t>Application Code and Behaviour</w:t>
+      </w:r>
+    </w:p>
+    <w:p>
+      <w:pPr>
+        <w:pStyle w:val="Heading2"/>
+      </w:pPr>
+      <w:r>
+        <w:t>Results</w:t>
+      </w:r>
+    </w:p>
+    <w:p>
+      <w:pPr>
         <w:pStyle w:val="BodyText"/>
       </w:pPr>
       <w:r>
-        <w:t>Lorem ipsum dolor sit amet, consectetur adipiscing elit, sed do eiusmod tempor incididunt ut labore et dolore magna aliqua. Ut enim ad minim veniam, quis nostrud exercitation ullamco laboris nisi ut aliquip ex ea commodo consequat. Duis aute irure dolor in reprehenderit in voluptate velit esse cillum dolore eu fugiat nulla pariatur. Excepteur sint occaecat cupidatat non proident, sunt in culpa qui officia deserunt mollit anim id est laborum.</w:t>
-      </w:r>
-    </w:p>
-    <w:p>
-      <w:pPr>
-        <w:pStyle w:val="Heading2"/>
-      </w:pPr>
-      <w:r>
-        <w:t>Application Code and Behaviour</w:t>
-      </w:r>
-    </w:p>
-    <w:p>
-      <w:pPr>
-        <w:pStyle w:val="BodyText"/>
-      </w:pPr>
-      <w:r>
-        <w:t xml:space="preserve">Lorem ipsum dolor sit amet, consectetur adipiscing elit, sed do eiusmod tempor incididunt ut labore et dolore magna aliqua. Ut enim ad minim veniam, quis nostrud exercitation ullamco laboris nisi ut aliquip ex ea commodo consequat. Duis aute irure dolor in reprehenderit in voluptate velit esse cillum dolore eu fugiat nulla pariatur. Excepteur sint occaecat cupidatat non </w:t>
-      </w:r>
-      <w:r>
-        <w:t>proident, sunt in culpa qui officia deserunt mollit anim id est laborum.</w:t>
-      </w:r>
-      <w:r>
-        <w:t xml:space="preserve"> </w:t>
-      </w:r>
-    </w:p>
-    <w:p>
-      <w:pPr>
-        <w:pStyle w:val="Heading2"/>
-      </w:pPr>
-      <w:r>
-        <w:t>Results</w:t>
-      </w:r>
-    </w:p>
-    <w:p>
-      <w:pPr>
-        <w:pStyle w:val="BodyText"/>
-      </w:pPr>
-      <w:r>
-        <w:t>Describe your results here together with some small screenshots (not just the full screen but the actual pieces you want to show nicely cut out) in figures with figure caption. Also figures should always appear after you refer to them in text, and you must always refer to figures in text.</w:t>
+        <w:t xml:space="preserve">Describe your results here together with some small screenshots (not just the full screen but the actual pieces you want to show nicely cut out) in figures with figure caption. </w:t>
+      </w:r>
+      <w:proofErr w:type="gramStart"/>
+      <w:r>
+        <w:t>Also</w:t>
+      </w:r>
+      <w:proofErr w:type="gramEnd"/>
+      <w:r>
+        <w:t xml:space="preserve"> figures should always appear after you refer to them in text, and you must always refer to figures in text.</w:t>
       </w:r>
     </w:p>
     <w:p>
@@ -583,7 +623,10 @@
         <w:pStyle w:val="Heading1"/>
       </w:pPr>
       <w:r>
-        <w:t>Project Application: NAME OF APP</w:t>
+        <w:t xml:space="preserve">Project Application: </w:t>
+      </w:r>
+      <w:r>
+        <w:t>Bluetooth Surveyor</w:t>
       </w:r>
     </w:p>
     <w:p>
@@ -594,10 +637,11 @@
         <w:t xml:space="preserve">     </w:t>
       </w:r>
       <w:r>
-        <w:t>You can also start a section with a body of text before the subsection, this can serve as an introduction to your project app.</w:t>
-      </w:r>
-      <w:r>
-        <w:t xml:space="preserve"> </w:t>
+        <w:t xml:space="preserve">The Bluetooth Surveyor Application was developed as a tool to determine how many devices leave their Bluetooth active and what kind of device was detected. This could be a useful tool for cybersecurity experts ensuring their system has no physical entry points for any hackers. Hackers can potentially gain remote access via a Bluetooth Keyboard. A </w:t>
+      </w:r>
+      <w:r>
+        <w:lastRenderedPageBreak/>
+        <w:t xml:space="preserve">cybersecurity expert can potentially use this tool to then locate any pitfalls and see how easily devices be located from a hacker’s position (i.e. public toilet next door). </w:t>
       </w:r>
     </w:p>
     <w:p>
@@ -610,49 +654,66 @@
     </w:p>
     <w:p>
       <w:pPr>
+        <w:pStyle w:val="Heading2"/>
+      </w:pPr>
+      <w:r>
+        <w:t>Application Code and Behaviour</w:t>
+      </w:r>
+    </w:p>
+    <w:p>
+      <w:pPr>
+        <w:pStyle w:val="Heading3"/>
+      </w:pPr>
+      <w:r>
+        <w:t>Application Structure</w:t>
+      </w:r>
+    </w:p>
+    <w:p>
+      <w:pPr>
+        <w:pStyle w:val="Heading3"/>
+      </w:pPr>
+      <w:r>
+        <w:t>Firebase</w:t>
+      </w:r>
+    </w:p>
+    <w:p>
+      <w:pPr>
+        <w:pStyle w:val="Heading3"/>
+      </w:pPr>
+      <w:r>
+        <w:t>GPS</w:t>
+      </w:r>
+    </w:p>
+    <w:p>
+      <w:pPr>
+        <w:pStyle w:val="Heading3"/>
+      </w:pPr>
+      <w:r>
+        <w:t xml:space="preserve">Bluetooth </w:t>
+      </w:r>
+    </w:p>
+    <w:p>
+      <w:pPr>
+        <w:pStyle w:val="Heading2"/>
+      </w:pPr>
+      <w:r>
+        <w:t>Results</w:t>
+      </w:r>
+    </w:p>
+    <w:p>
+      <w:pPr>
         <w:pStyle w:val="BodyText"/>
       </w:pPr>
       <w:r>
-        <w:t xml:space="preserve">Lorem ipsum dolor sit amet, consectetur adipiscing elit, sed do eiusmod tempor incididunt ut labore et dolore magna aliqua. Ut enim ad minim veniam, quis nostrud exercitation ullamco laboris nisi ut aliquip ex ea commodo consequat. Duis aute irure dolor in reprehenderit in voluptate velit esse cillum dolore eu fugiat nulla pariatur. Excepteur sint occaecat cupidatat non </w:t>
-      </w:r>
-      <w:r>
-        <w:lastRenderedPageBreak/>
-        <w:t>proident, sunt in culpa qui officia deserunt mollit anim id est laborum.</w:t>
-      </w:r>
-    </w:p>
-    <w:p>
-      <w:pPr>
-        <w:pStyle w:val="Heading2"/>
-      </w:pPr>
-      <w:r>
-        <w:t>Application Code and Behaviour</w:t>
-      </w:r>
-    </w:p>
-    <w:p>
-      <w:pPr>
-        <w:pStyle w:val="BodyText"/>
-      </w:pPr>
-      <w:r>
-        <w:t>Lorem ipsum dolor sit amet, consectetur adipiscing elit, sed do eiusmod tempor incididunt ut labore et dolore magna aliqua. Ut enim ad minim veniam, quis nostrud exercitation ullamco laboris nisi ut aliquip ex ea commodo consequat. Duis aute irure dolor in reprehenderit in voluptate velit esse cillum dolore eu fugiat nulla pariatur. Excepteur sint occaecat cupidatat non proident, sunt in culpa qui officia deserunt mollit anim id est laborum.</w:t>
-      </w:r>
-      <w:r>
-        <w:t xml:space="preserve"> </w:t>
-      </w:r>
-    </w:p>
-    <w:p>
-      <w:pPr>
-        <w:pStyle w:val="Heading2"/>
-      </w:pPr>
-      <w:r>
-        <w:t>Results</w:t>
-      </w:r>
-    </w:p>
-    <w:p>
-      <w:pPr>
-        <w:pStyle w:val="BodyText"/>
-      </w:pPr>
-      <w:r>
-        <w:t>Describe your results here together with some small screenshots (not just the full screen but the actual pieces you want to show nicely cut out) in figures with figure caption. Also figures should always appear after you refer to them in text, and you must always refer to figures in text.</w:t>
+        <w:t xml:space="preserve">Describe your results here together with some small screenshots (not just the full screen but the actual pieces you want to show nicely cut out) in figures with figure caption. </w:t>
+      </w:r>
+      <w:proofErr w:type="gramStart"/>
+      <w:r>
+        <w:t>Also</w:t>
+      </w:r>
+      <w:proofErr w:type="gramEnd"/>
+      <w:r>
+        <w:t xml:space="preserve"> figures should always appear after you refer to them in text, and you must always refer to figures in text.</w:t>
       </w:r>
     </w:p>
     <w:p>
@@ -2541,13 +2602,12 @@
       <w:keepNext/>
       <w:keepLines/>
       <w:numPr>
-        <w:numId w:val="4"/>
+        <w:numId w:val="5"/>
       </w:numPr>
       <w:tabs>
         <w:tab w:val="left" w:pos="216"/>
       </w:tabs>
       <w:spacing w:before="160" w:after="80"/>
-      <w:ind w:firstLine="0"/>
       <w:outlineLvl w:val="0"/>
     </w:pPr>
     <w:rPr>
@@ -2571,10 +2631,6 @@
         <w:ilvl w:val="1"/>
         <w:numId w:val="5"/>
       </w:numPr>
-      <w:tabs>
-        <w:tab w:val="clear" w:pos="360"/>
-        <w:tab w:val="num" w:pos="288"/>
-      </w:tabs>
       <w:spacing w:before="120" w:after="60"/>
       <w:jc w:val="left"/>
       <w:outlineLvl w:val="1"/>
@@ -2597,10 +2653,9 @@
     <w:pPr>
       <w:numPr>
         <w:ilvl w:val="2"/>
-        <w:numId w:val="6"/>
+        <w:numId w:val="5"/>
       </w:numPr>
       <w:spacing w:line="240" w:lineRule="exact"/>
-      <w:ind w:firstLine="288"/>
       <w:jc w:val="both"/>
       <w:outlineLvl w:val="2"/>
     </w:pPr>
@@ -2622,13 +2677,12 @@
     <w:pPr>
       <w:numPr>
         <w:ilvl w:val="3"/>
-        <w:numId w:val="7"/>
+        <w:numId w:val="5"/>
       </w:numPr>
       <w:tabs>
         <w:tab w:val="left" w:pos="821"/>
       </w:tabs>
       <w:spacing w:before="40" w:after="40"/>
-      <w:ind w:firstLine="504"/>
       <w:jc w:val="both"/>
       <w:outlineLvl w:val="3"/>
     </w:pPr>

</xml_diff>

<commit_message>
Android_Report.docx part one completed
</commit_message>
<xml_diff>
--- a/Android_Report.docx
+++ b/Android_Report.docx
@@ -204,23 +204,7 @@
         <w:br/>
       </w:r>
       <w:r>
-        <w:t xml:space="preserve">Android Applications are created for a wide range of scenarios such as locating the nearest ATM, streaming music, and ordering food.  The application outlined in this report was created as a Bluetooth Device surveyor, which scans for Bluetooth devices </w:t>
-      </w:r>
-      <w:proofErr w:type="gramStart"/>
-      <w:r>
-        <w:t>at  different</w:t>
-      </w:r>
-      <w:proofErr w:type="gramEnd"/>
-      <w:r>
-        <w:t xml:space="preserve"> locations. The purpose of this is to determine how many Bluetooth devices are active at any one time in a single area, and </w:t>
-      </w:r>
-      <w:proofErr w:type="gramStart"/>
-      <w:r>
-        <w:t>in particular what</w:t>
-      </w:r>
-      <w:proofErr w:type="gramEnd"/>
-      <w:r>
-        <w:t xml:space="preserve"> kind of device it is, i.e. Laptop, Phone, Heartbeat sensor, headphones, etc. Using the phones GPS and Bluetooth sensor, latitude, longitude, and Bluetooth device information was collected and stored to Google’s own open source Database Firebase. </w:t>
+        <w:t xml:space="preserve">Android Applications are created for a wide range of scenarios such as locating the nearest ATM, streaming music, and ordering food.  The application outlined in this report was created as a Bluetooth Device surveyor, which scans for Bluetooth devices at  different locations. The purpose of this is to determine how many Bluetooth devices are active at any one time in a single area, and in particular what kind of device it is, i.e. Laptop, Phone, Heartbeat sensor, headphones, etc. Using the phones GPS and Bluetooth sensor, latitude, longitude, and Bluetooth device information was collected and stored to Google’s own open source Database Firebase. </w:t>
       </w:r>
     </w:p>
     <w:p>
@@ -309,22 +293,14 @@
         <w:rPr>
           <w:highlight w:val="yellow"/>
         </w:rPr>
-        <w:t>This report details the background and development of an Android application which …</w:t>
-      </w:r>
-      <w:proofErr w:type="gramStart"/>
+        <w:t>This report details the background and development of an Android application which …….</w:t>
+      </w:r>
       <w:r>
         <w:rPr>
           <w:highlight w:val="yellow"/>
         </w:rPr>
-        <w:t>….</w:t>
-      </w:r>
-      <w:r>
-        <w:rPr>
-          <w:highlight w:val="yellow"/>
-        </w:rPr>
         <w:t>.</w:t>
       </w:r>
-      <w:proofErr w:type="gramEnd"/>
       <w:r>
         <w:rPr>
           <w:highlight w:val="yellow"/>
@@ -456,23 +432,7 @@
         <w:t xml:space="preserve">The primary function of this application was to utilize the phone’s GPS sensor to determine the location </w:t>
       </w:r>
       <w:r>
-        <w:t xml:space="preserve">of the phone every time the phone moves more than 5 meters or 10 seconds. Once </w:t>
-      </w:r>
-      <w:proofErr w:type="gramStart"/>
-      <w:r>
-        <w:t>the a</w:t>
-      </w:r>
-      <w:proofErr w:type="gramEnd"/>
-      <w:r>
-        <w:t xml:space="preserve"> location update is fired, the new location data is stored to the firebase database by utilizing a </w:t>
-      </w:r>
-      <w:proofErr w:type="spellStart"/>
-      <w:r>
-        <w:t>locationData</w:t>
-      </w:r>
-      <w:proofErr w:type="spellEnd"/>
-      <w:r>
-        <w:t xml:space="preserve"> object to abstract the data being stored to the Data base. </w:t>
+        <w:t xml:space="preserve">of the phone every time the phone moves more than 5 meters or 10 seconds. Once the a location update is fired, the new location data is stored to the firebase database by utilizing a locationData object to abstract the data being stored to the Data base. </w:t>
       </w:r>
     </w:p>
     <w:p>
@@ -581,15 +541,7 @@
         <w:pStyle w:val="BodyTextIndent2"/>
       </w:pPr>
       <w:r>
-        <w:t xml:space="preserve">Once the UI has been loaded, the </w:t>
-      </w:r>
-      <w:proofErr w:type="spellStart"/>
-      <w:r>
-        <w:t>onMapReady</w:t>
-      </w:r>
-      <w:proofErr w:type="spellEnd"/>
-      <w:r>
-        <w:t xml:space="preserve"> method for the Map UI is called</w:t>
+        <w:t>Once the UI has been loaded, the onMapReady method for the Map UI is called</w:t>
       </w:r>
       <w:r>
         <w:t xml:space="preserve"> and a new data listener for the database is called either when new data is entered to the Database or when the listener is initially created.  </w:t>
@@ -649,15 +601,7 @@
         <w:pStyle w:val="BodyTextIndent2"/>
       </w:pPr>
       <w:r>
-        <w:t xml:space="preserve">After permissions have been granted, before location updates can be initiated, the app determines if the Location service or network service is enabled. If neither of them </w:t>
-      </w:r>
-      <w:proofErr w:type="gramStart"/>
-      <w:r>
-        <w:t>are</w:t>
-      </w:r>
-      <w:proofErr w:type="gramEnd"/>
-      <w:r>
-        <w:t xml:space="preserve">, the user is prompted with a dialog requesting they enable their location. </w:t>
+        <w:t xml:space="preserve">After permissions have been granted, before location updates can be initiated, the app determines if the Location service or network service is enabled. If neither of them are, the user is prompted with a dialog requesting they enable their location. </w:t>
       </w:r>
     </w:p>
     <w:p>
@@ -665,32 +609,16 @@
         <w:pStyle w:val="BodyTextIndent2"/>
       </w:pPr>
       <w:r>
-        <w:t xml:space="preserve">The location of the user will be determined either by using the GPS provider which utilizes three </w:t>
-      </w:r>
-      <w:proofErr w:type="spellStart"/>
-      <w:r>
-        <w:t>satelites</w:t>
-      </w:r>
-      <w:proofErr w:type="spellEnd"/>
-      <w:r>
-        <w:t xml:space="preserve"> to triangulate the phone’s position, or by using the network provider which performs a lookup </w:t>
-      </w:r>
-      <w:r>
-        <w:t xml:space="preserve">based on nearby cell towers and </w:t>
-      </w:r>
-      <w:proofErr w:type="spellStart"/>
-      <w:r>
-        <w:t>WiFi</w:t>
-      </w:r>
-      <w:proofErr w:type="spellEnd"/>
-      <w:r>
-        <w:t xml:space="preserve"> access points</w:t>
+        <w:t xml:space="preserve">The location of the user will be determined either by using the GPS provider which utilizes three satelites to triangulate the phone’s position, or by using the network provider which performs a lookup </w:t>
+      </w:r>
+      <w:r>
+        <w:t>based on nearby cell towers and WiFi access points</w:t>
       </w:r>
       <w:r>
         <w:fldChar w:fldCharType="begin" w:fldLock="1"/>
       </w:r>
       <w:r>
-        <w:instrText>ADDIN CSL_CITATION {"citationItems":[{"id":"ITEM-1","itemData":{"URL":"https://developerlife.com/2010/10/20/gps/","accessed":{"date-parts":[["2019","12","26"]]},"id":"ITEM-1","issued":{"date-parts":[["0"]]},"title":"Android Location Providers (gps, network, passive) | developerlife.com","type":"webpage"},"uris":["http://www.mendeley.com/documents/?uuid=148c5602-8776-305f-b01d-3fa7163602a5"]}],"mendeley":{"formattedCitation":"[1]","plainTextFormattedCitation":"[1]"},"properties":{"noteIndex":0},"schema":"https://github.com/citation-style-language/schema/raw/master/csl-citation.json"}</w:instrText>
+        <w:instrText>ADDIN CSL_CITATION {"citationItems":[{"id":"ITEM-1","itemData":{"URL":"https://developerlife.com/2010/10/20/gps/","accessed":{"date-parts":[["2019","12","26"]]},"id":"ITEM-1","issued":{"date-parts":[["0"]]},"title":"Android Location Providers (gps, network, passive) | developerlife.com","type":"webpage"},"uris":["http://www.mendeley.com/documents/?uuid=148c5602-8776-305f-b01d-3fa7163602a5"]}],"mendeley":{"formattedCitation":"[1]","plainTextFormattedCitation":"[1]","previouslyFormattedCitation":"[1]"},"properties":{"noteIndex":0},"schema":"https://github.com/citation-style-language/schema/raw/master/csl-citation.json"}</w:instrText>
       </w:r>
       <w:r>
         <w:fldChar w:fldCharType="separate"/>
@@ -713,23 +641,7 @@
         <w:pStyle w:val="BodyTextIndent2"/>
       </w:pPr>
       <w:r>
-        <w:t xml:space="preserve">The application requests location updates every 27 minutes or every 100 meters. When one of these conditions is met, the </w:t>
-      </w:r>
-      <w:proofErr w:type="spellStart"/>
-      <w:r>
-        <w:t>onLocationChanged</w:t>
-      </w:r>
-      <w:proofErr w:type="spellEnd"/>
-      <w:r>
-        <w:t xml:space="preserve"> method of the </w:t>
-      </w:r>
-      <w:proofErr w:type="spellStart"/>
-      <w:r>
-        <w:t>LocationListener</w:t>
-      </w:r>
-      <w:proofErr w:type="spellEnd"/>
-      <w:r>
-        <w:t xml:space="preserve"> will be called. When this method is called, the Location object holding the Latitude and Longitude co-ordinates can be accessed and stored to the database.</w:t>
+        <w:t>The application requests location updates every 27 minutes or every 100 meters. When one of these conditions is met, the onLocationChanged method of the LocationListener will be called. When this method is called, the Location object holding the Latitude and Longitude co-ordinates can be accessed and stored to the database.</w:t>
       </w:r>
     </w:p>
     <w:p>
@@ -740,23 +652,7 @@
         <w:t xml:space="preserve">The </w:t>
       </w:r>
       <w:r>
-        <w:t xml:space="preserve">alternative option for requesting the current location of the user is by pressing the only button in the application. Once pressed, the </w:t>
-      </w:r>
-      <w:proofErr w:type="spellStart"/>
-      <w:r>
-        <w:t>forceGetLocation</w:t>
-      </w:r>
-      <w:proofErr w:type="spellEnd"/>
-      <w:r>
-        <w:t xml:space="preserve"> method is called which makes a call to the </w:t>
-      </w:r>
-      <w:proofErr w:type="spellStart"/>
-      <w:r>
-        <w:t>SingleSotLocationProvider</w:t>
-      </w:r>
-      <w:proofErr w:type="spellEnd"/>
-      <w:r>
-        <w:t xml:space="preserve"> class requesting a single update. The single request is made to the Location Manager and the GPS co-ordinates are used to </w:t>
+        <w:t xml:space="preserve">alternative option for requesting the current location of the user is by pressing the only button in the application. Once pressed, the forceGetLocation method is called which makes a call to the SingleSotLocationProvider class requesting a single update. The single request is made to the Location Manager and the GPS co-ordinates are used to </w:t>
       </w:r>
       <w:r>
         <w:t>add a new marker to the Map.</w:t>
@@ -781,229 +677,537 @@
         <w:ind w:firstLine="289"/>
         <w:jc w:val="left"/>
       </w:pPr>
+      <w:r>
+        <w:t>The Firebase Realtime database used for this application is a cloud based database hosted by Google. The data is stored as JSON and all devices are kept up to date when any changes occur to the data</w:t>
+      </w:r>
+      <w:r>
+        <w:fldChar w:fldCharType="begin" w:fldLock="1"/>
+      </w:r>
+      <w:r>
+        <w:instrText>ADDIN CSL_CITATION {"citationItems":[{"id":"ITEM-1","itemData":{"URL":"https://firebase.google.com/docs/database","accessed":{"date-parts":[["2019","12","27"]]},"id":"ITEM-1","issued":{"date-parts":[["0"]]},"title":"Firebase Realtime Database","type":"webpage"},"uris":["http://www.mendeley.com/documents/?uuid=d256439c-20e6-376a-b325-4c558d3d708a"]}],"mendeley":{"formattedCitation":"[2]","plainTextFormattedCitation":"[2]","previouslyFormattedCitation":"[2]"},"properties":{"noteIndex":0},"schema":"https://github.com/citation-style-language/schema/raw/master/csl-citation.json"}</w:instrText>
+      </w:r>
+      <w:r>
+        <w:fldChar w:fldCharType="separate"/>
+      </w:r>
+      <w:r>
+        <w:rPr>
+          <w:noProof/>
+        </w:rPr>
+        <w:t>[2]</w:t>
+      </w:r>
+      <w:r>
+        <w:fldChar w:fldCharType="end"/>
+      </w:r>
+      <w:r>
+        <w:t>.</w:t>
+      </w:r>
+    </w:p>
+    <w:p>
+      <w:pPr>
+        <w:ind w:firstLine="289"/>
+        <w:jc w:val="left"/>
+        <w:rPr>
+          <w:i/>
+          <w:iCs/>
+          <w:noProof/>
+        </w:rPr>
+      </w:pPr>
+      <w:r>
+        <w:t xml:space="preserve">LocationData Objects are stored to the Database with attributes latitude, longitude, and timestamp.  </w:t>
+      </w:r>
+      <w:r>
+        <w:t>The JSON tree structure</w:t>
+      </w:r>
+      <w:r>
+        <w:t xml:space="preserve"> detailed in Figure 1 represents how the data is structure in the database, where locations </w:t>
+      </w:r>
+      <w:r>
+        <w:t>are a child to the head of the database and each entry is a child to locations.</w:t>
+      </w:r>
+      <w:r>
+        <w:rPr>
+          <w:i/>
+          <w:iCs/>
+          <w:noProof/>
+        </w:rPr>
+        <w:t xml:space="preserve"> </w:t>
+      </w:r>
+    </w:p>
+    <w:p>
+      <w:pPr>
+        <w:ind w:firstLine="289"/>
+      </w:pPr>
+      <w:r>
+        <w:rPr>
+          <w:i/>
+          <w:iCs/>
+          <w:noProof/>
+        </w:rPr>
+        <w:drawing>
+          <wp:inline distT="0" distB="0" distL="0" distR="0" wp14:anchorId="18152595" wp14:editId="7E4F8A95">
+            <wp:extent cx="2536190" cy="2123449"/>
+            <wp:effectExtent l="0" t="0" r="0" b="0"/>
+            <wp:docPr id="6" name="Picture 6"/>
+            <wp:cNvGraphicFramePr>
+              <a:graphicFrameLocks xmlns:a="http://schemas.openxmlformats.org/drawingml/2006/main" noChangeAspect="1"/>
+            </wp:cNvGraphicFramePr>
+            <a:graphic xmlns:a="http://schemas.openxmlformats.org/drawingml/2006/main">
+              <a:graphicData uri="http://schemas.openxmlformats.org/drawingml/2006/picture">
+                <pic:pic xmlns:pic="http://schemas.openxmlformats.org/drawingml/2006/picture">
+                  <pic:nvPicPr>
+                    <pic:cNvPr id="1" name=""/>
+                    <pic:cNvPicPr/>
+                  </pic:nvPicPr>
+                  <pic:blipFill rotWithShape="1">
+                    <a:blip r:embed="rId6"/>
+                    <a:srcRect l="64345" t="30359" r="11625" b="33873"/>
+                    <a:stretch/>
+                  </pic:blipFill>
+                  <pic:spPr bwMode="auto">
+                    <a:xfrm>
+                      <a:off x="0" y="0"/>
+                      <a:ext cx="2641064" cy="2211255"/>
+                    </a:xfrm>
+                    <a:prstGeom prst="rect">
+                      <a:avLst/>
+                    </a:prstGeom>
+                    <a:ln>
+                      <a:noFill/>
+                    </a:ln>
+                    <a:extLst>
+                      <a:ext uri="{53640926-AAD7-44D8-BBD7-CCE9431645EC}">
+                        <a14:shadowObscured xmlns:a14="http://schemas.microsoft.com/office/drawing/2010/main"/>
+                      </a:ext>
+                    </a:extLst>
+                  </pic:spPr>
+                </pic:pic>
+              </a:graphicData>
+            </a:graphic>
+          </wp:inline>
+        </w:drawing>
+      </w:r>
+    </w:p>
+    <w:p>
+      <w:pPr>
+        <w:widowControl w:val="0"/>
+        <w:autoSpaceDE w:val="0"/>
+        <w:autoSpaceDN w:val="0"/>
+        <w:adjustRightInd w:val="0"/>
+        <w:ind w:left="640" w:hanging="640"/>
+        <w:rPr>
+          <w:b/>
+          <w:bCs/>
+          <w:sz w:val="16"/>
+          <w:szCs w:val="16"/>
+        </w:rPr>
+      </w:pPr>
+      <w:r>
+        <w:rPr>
+          <w:b/>
+          <w:bCs/>
+          <w:sz w:val="16"/>
+          <w:szCs w:val="16"/>
+        </w:rPr>
+        <w:t>Fig. 1.</w:t>
+      </w:r>
+      <w:r>
+        <w:rPr>
+          <w:b/>
+          <w:bCs/>
+          <w:sz w:val="16"/>
+          <w:szCs w:val="16"/>
+        </w:rPr>
+        <w:tab/>
+        <w:t>Example JSON tree for storing data in Fi</w:t>
+      </w:r>
+      <w:r>
+        <w:rPr>
+          <w:b/>
+          <w:bCs/>
+          <w:sz w:val="16"/>
+          <w:szCs w:val="16"/>
+        </w:rPr>
+        <w:t>rebase</w:t>
+      </w:r>
+    </w:p>
+    <w:p>
+      <w:pPr>
+        <w:ind w:firstLine="289"/>
+        <w:jc w:val="left"/>
+      </w:pPr>
+      <w:r>
+        <w:t xml:space="preserve">When a location update is received, the GPS co-ordinates of the new location are wrapped in a Location Data Object before pushing to the database. To determine where the data will be stored, </w:t>
+      </w:r>
+      <w:r>
+        <w:t>push to the database to create a new node with a unique key</w:t>
+      </w:r>
+      <w:r>
+        <w:fldChar w:fldCharType="begin" w:fldLock="1"/>
+      </w:r>
+      <w:r>
+        <w:instrText>ADDIN CSL_CITATION {"citationItems":[{"id":"ITEM-1","itemData":{"URL":"https://firebase.google.com/docs/database/admin/save-data","accessed":{"date-parts":[["2019","12","27"]]},"id":"ITEM-1","issued":{"date-parts":[["0"]]},"title":"Saving Data  |  Firebase Realtime Database","type":"webpage"},"uris":["http://www.mendeley.com/documents/?uuid=a55c2881-8dfa-385f-a6bb-7d822c29d382"]}],"mendeley":{"formattedCitation":"[3]","plainTextFormattedCitation":"[3]","previouslyFormattedCitation":"[3]"},"properties":{"noteIndex":0},"schema":"https://github.com/citation-style-language/schema/raw/master/csl-citation.json"}</w:instrText>
+      </w:r>
+      <w:r>
+        <w:fldChar w:fldCharType="separate"/>
+      </w:r>
+      <w:r>
+        <w:rPr>
+          <w:noProof/>
+        </w:rPr>
+        <w:t>[3]</w:t>
+      </w:r>
+      <w:r>
+        <w:fldChar w:fldCharType="end"/>
+      </w:r>
+      <w:r>
+        <w:t xml:space="preserve">. </w:t>
+      </w:r>
+      <w:r>
+        <w:t xml:space="preserve">Using a reference to the specified child, in this scenario it is locations, the new key is used to update the values at the new node. </w:t>
+      </w:r>
+    </w:p>
+    <w:p>
+      <w:pPr>
+        <w:ind w:firstLine="289"/>
+        <w:jc w:val="left"/>
+      </w:pPr>
+      <w:r>
+        <w:t>Reading data from the database is handled using asynchronous listeners which are triggered once for the initial state of the database, and triggered again with any subsequent database changes</w:t>
+      </w:r>
+      <w:r>
+        <w:fldChar w:fldCharType="begin" w:fldLock="1"/>
+      </w:r>
+      <w:r>
+        <w:instrText>ADDIN CSL_CITATION {"citationItems":[{"id":"ITEM-1","itemData":{"URL":"https://firebase.google.com/docs/database/admin/save-data","accessed":{"date-parts":[["2019","12","27"]]},"id":"ITEM-1","issued":{"date-parts":[["0"]]},"title":"Saving Data  |  Firebase Realtime Database","type":"webpage"},"uris":["http://www.mendeley.com/documents/?uuid=a55c2881-8dfa-385f-a6bb-7d822c29d382"]}],"mendeley":{"formattedCitation":"[3]","plainTextFormattedCitation":"[3]"},"properties":{"noteIndex":0},"schema":"https://github.com/citation-style-language/schema/raw/master/csl-citation.json"}</w:instrText>
+      </w:r>
+      <w:r>
+        <w:fldChar w:fldCharType="separate"/>
+      </w:r>
+      <w:r>
+        <w:rPr>
+          <w:noProof/>
+        </w:rPr>
+        <w:t>[3]</w:t>
+      </w:r>
+      <w:r>
+        <w:fldChar w:fldCharType="end"/>
+      </w:r>
+      <w:r>
+        <w:t>. When the listener is triggered</w:t>
+      </w:r>
+      <w:r>
+        <w:t xml:space="preserve">, a data snapshot, which is a picture of the state of data at a particular key in the database. The snapshot of the data can then be cast to the LocationData object to make it easier for the code to </w:t>
+      </w:r>
+      <w:r>
+        <w:t xml:space="preserve">access it. </w:t>
+      </w:r>
+    </w:p>
+    <w:p>
+      <w:pPr>
+        <w:pStyle w:val="Heading2"/>
+      </w:pPr>
+      <w:r>
+        <w:t>Results</w:t>
+      </w:r>
+    </w:p>
+    <w:p>
+      <w:pPr>
+        <w:pStyle w:val="BodyText"/>
+        <w:ind w:firstLine="289"/>
+      </w:pPr>
+      <w:r>
+        <w:t xml:space="preserve">The Application successfully recorded my location </w:t>
+      </w:r>
+      <w:r>
+        <w:t>as seen in Figure 1, and</w:t>
+      </w:r>
+      <w:r>
+        <w:t xml:space="preserve"> each location is matched with a timestamp to keep a record of when a user was detected. The following Figures show the UI of the Maps Activity correctly placing markers for every location saved to the Database. </w:t>
+      </w:r>
+    </w:p>
+    <w:p>
+      <w:pPr>
+        <w:pStyle w:val="BodyText"/>
+        <w:ind w:firstLine="289"/>
+      </w:pPr>
+      <w:r>
+        <w:t>Figure 3 shows that the onClick listener for the markers work sufficiently by opening the Marker’s title, the time and date the entry was saved. Finally, figure 4 shows the onClick listener for the Force Get Location button works because the Loading Location Alert dialog is presented to the user while the SingleShotProvider is awaiting the location update.</w:t>
+      </w:r>
       <w:bookmarkStart w:id="0" w:name="_GoBack"/>
       <w:bookmarkEnd w:id="0"/>
     </w:p>
     <w:p>
       <w:pPr>
-        <w:pStyle w:val="Heading2"/>
-      </w:pPr>
-      <w:r>
-        <w:t>Results</w:t>
-      </w:r>
-    </w:p>
-    <w:p>
-      <w:pPr>
         <w:pStyle w:val="BodyText"/>
         <w:ind w:firstLine="289"/>
-      </w:pPr>
-      <w:r>
-        <w:t xml:space="preserve">Describe your results here together with some small screenshots (not just the full screen but the actual pieces you want to show nicely cut out) in figures with figure caption. </w:t>
-      </w:r>
-      <w:proofErr w:type="gramStart"/>
-      <w:r>
-        <w:t>Also</w:t>
-      </w:r>
-      <w:proofErr w:type="gramEnd"/>
-      <w:r>
-        <w:t xml:space="preserve"> figures should always appear after you refer to them in text, and you must always refer to figures in text.</w:t>
+        <w:jc w:val="center"/>
+      </w:pPr>
+      <w:r>
+        <w:rPr>
+          <w:noProof/>
+        </w:rPr>
+        <w:drawing>
+          <wp:inline distT="0" distB="0" distL="0" distR="0" wp14:anchorId="432967B9" wp14:editId="2E74A67F">
+            <wp:extent cx="1435151" cy="2551379"/>
+            <wp:effectExtent l="0" t="0" r="0" b="1905"/>
+            <wp:docPr id="7" name="Picture 7" descr="A screenshot of a cell phone&#10;&#10;Description automatically generated"/>
+            <wp:cNvGraphicFramePr>
+              <a:graphicFrameLocks xmlns:a="http://schemas.openxmlformats.org/drawingml/2006/main" noChangeAspect="1"/>
+            </wp:cNvGraphicFramePr>
+            <a:graphic xmlns:a="http://schemas.openxmlformats.org/drawingml/2006/main">
+              <a:graphicData uri="http://schemas.openxmlformats.org/drawingml/2006/picture">
+                <pic:pic xmlns:pic="http://schemas.openxmlformats.org/drawingml/2006/picture">
+                  <pic:nvPicPr>
+                    <pic:cNvPr id="7" name="80370918_463993424319685_6475073045974220800_n.png"/>
+                    <pic:cNvPicPr/>
+                  </pic:nvPicPr>
+                  <pic:blipFill>
+                    <a:blip r:embed="rId7"/>
+                    <a:stretch>
+                      <a:fillRect/>
+                    </a:stretch>
+                  </pic:blipFill>
+                  <pic:spPr>
+                    <a:xfrm>
+                      <a:off x="0" y="0"/>
+                      <a:ext cx="1440246" cy="2560436"/>
+                    </a:xfrm>
+                    <a:prstGeom prst="rect">
+                      <a:avLst/>
+                    </a:prstGeom>
+                  </pic:spPr>
+                </pic:pic>
+              </a:graphicData>
+            </a:graphic>
+          </wp:inline>
+        </w:drawing>
       </w:r>
     </w:p>
     <w:p>
       <w:pPr>
         <w:pStyle w:val="BodyText"/>
         <w:ind w:firstLine="0"/>
+        <w:jc w:val="center"/>
+        <w:rPr>
+          <w:b/>
+          <w:bCs/>
+        </w:rPr>
+      </w:pPr>
+      <w:r>
+        <w:rPr>
+          <w:b/>
+          <w:bCs/>
+          <w:sz w:val="16"/>
+          <w:szCs w:val="16"/>
+        </w:rPr>
+        <w:t>Fig. 2.</w:t>
+      </w:r>
+      <w:r>
+        <w:rPr>
+          <w:b/>
+          <w:bCs/>
+          <w:sz w:val="16"/>
+          <w:szCs w:val="16"/>
+        </w:rPr>
+        <w:tab/>
+      </w:r>
+      <w:r>
+        <w:rPr>
+          <w:b/>
+          <w:bCs/>
+          <w:sz w:val="16"/>
+          <w:szCs w:val="16"/>
+        </w:rPr>
+        <w:t>Maps Activity UI with markers for every saved location</w:t>
+      </w:r>
+    </w:p>
+    <w:p>
+      <w:pPr>
+        <w:pStyle w:val="BodyText"/>
+        <w:jc w:val="center"/>
       </w:pPr>
       <w:r>
         <w:rPr>
           <w:noProof/>
         </w:rPr>
-        <mc:AlternateContent>
-          <mc:Choice Requires="wps">
-            <w:drawing>
-              <wp:inline distT="0" distB="0" distL="0" distR="0" wp14:anchorId="3504634E" wp14:editId="6DEAA385">
-                <wp:extent cx="3237230" cy="1143000"/>
-                <wp:effectExtent l="8255" t="6985" r="12065" b="12065"/>
-                <wp:docPr id="4" name="Text Box 5"/>
-                <wp:cNvGraphicFramePr>
-                  <a:graphicFrameLocks xmlns:a="http://schemas.openxmlformats.org/drawingml/2006/main"/>
-                </wp:cNvGraphicFramePr>
-                <a:graphic xmlns:a="http://schemas.openxmlformats.org/drawingml/2006/main">
-                  <a:graphicData uri="http://schemas.microsoft.com/office/word/2010/wordprocessingShape">
-                    <wps:wsp>
-                      <wps:cNvSpPr txBox="1">
-                        <a:spLocks noChangeArrowheads="1"/>
-                      </wps:cNvSpPr>
-                      <wps:spPr bwMode="auto">
-                        <a:xfrm>
-                          <a:off x="0" y="0"/>
-                          <a:ext cx="3237230" cy="1143000"/>
-                        </a:xfrm>
-                        <a:prstGeom prst="rect">
-                          <a:avLst/>
-                        </a:prstGeom>
-                        <a:solidFill>
-                          <a:srgbClr val="FFFFFF"/>
-                        </a:solidFill>
-                        <a:ln w="9525">
-                          <a:solidFill>
-                            <a:srgbClr val="000000"/>
-                          </a:solidFill>
-                          <a:miter lim="800000"/>
-                          <a:headEnd/>
-                          <a:tailEnd/>
-                        </a:ln>
-                      </wps:spPr>
-                      <wps:txbx>
-                        <w:txbxContent>
-                          <w:p>
-                            <w:pPr>
-                              <w:pStyle w:val="BodyText"/>
-                            </w:pPr>
-                            <w:r>
-                              <w:t xml:space="preserve">We suggest that you use a text box to insert a graphic </w:t>
-                            </w:r>
-                          </w:p>
-                        </w:txbxContent>
-                      </wps:txbx>
-                      <wps:bodyPr rot="0" vert="horz" wrap="square" lIns="91440" tIns="45720" rIns="91440" bIns="45720" anchor="t" anchorCtr="0" upright="1">
-                        <a:noAutofit/>
-                      </wps:bodyPr>
-                    </wps:wsp>
-                  </a:graphicData>
-                </a:graphic>
-              </wp:inline>
-            </w:drawing>
-          </mc:Choice>
-          <mc:Fallback>
-            <w:pict>
-              <v:shapetype w14:anchorId="3504634E" id="_x0000_t202" coordsize="21600,21600" o:spt="202" path="m,l,21600r21600,l21600,xe">
-                <v:stroke joinstyle="miter"/>
-                <v:path gradientshapeok="t" o:connecttype="rect"/>
-              </v:shapetype>
-              <v:shape id="Text Box 5" o:spid="_x0000_s1026" type="#_x0000_t202" style="width:254.9pt;height:90pt;visibility:visible;mso-wrap-style:square;mso-left-percent:-10001;mso-top-percent:-10001;mso-position-horizontal:absolute;mso-position-horizontal-relative:char;mso-position-vertical:absolute;mso-position-vertical-relative:line;mso-left-percent:-10001;mso-top-percent:-10001;v-text-anchor:top" o:gfxdata="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">
-                <v:textbox>
-                  <w:txbxContent>
-                    <w:p>
-                      <w:pPr>
-                        <w:pStyle w:val="BodyText"/>
-                      </w:pPr>
-                      <w:r>
-                        <w:t xml:space="preserve">We suggest that you use a text box to insert a graphic </w:t>
-                      </w:r>
-                    </w:p>
-                  </w:txbxContent>
-                </v:textbox>
-                <w10:anchorlock/>
-              </v:shape>
-            </w:pict>
-          </mc:Fallback>
-        </mc:AlternateContent>
-      </w:r>
-      <w:r>
-        <w:t xml:space="preserve"> </w:t>
-      </w:r>
-      <w:r>
-        <w:t>Fig. 1.</w:t>
-      </w:r>
-      <w:r>
-        <w:tab/>
-        <w:t xml:space="preserve">Example of a figure caption. </w:t>
+        <w:lastRenderedPageBreak/>
+        <w:drawing>
+          <wp:inline distT="0" distB="0" distL="0" distR="0" wp14:anchorId="1FB3FFBA" wp14:editId="57664508">
+            <wp:extent cx="1401064" cy="2490780"/>
+            <wp:effectExtent l="0" t="0" r="8890" b="5080"/>
+            <wp:docPr id="8" name="Picture 8" descr="A close up of a map&#10;&#10;Description automatically generated"/>
+            <wp:cNvGraphicFramePr>
+              <a:graphicFrameLocks xmlns:a="http://schemas.openxmlformats.org/drawingml/2006/main" noChangeAspect="1"/>
+            </wp:cNvGraphicFramePr>
+            <a:graphic xmlns:a="http://schemas.openxmlformats.org/drawingml/2006/main">
+              <a:graphicData uri="http://schemas.openxmlformats.org/drawingml/2006/picture">
+                <pic:pic xmlns:pic="http://schemas.openxmlformats.org/drawingml/2006/picture">
+                  <pic:nvPicPr>
+                    <pic:cNvPr id="8" name="80419079_757031418156114_4310398379055120384_n.png"/>
+                    <pic:cNvPicPr/>
+                  </pic:nvPicPr>
+                  <pic:blipFill>
+                    <a:blip r:embed="rId8"/>
+                    <a:stretch>
+                      <a:fillRect/>
+                    </a:stretch>
+                  </pic:blipFill>
+                  <pic:spPr>
+                    <a:xfrm>
+                      <a:off x="0" y="0"/>
+                      <a:ext cx="1405456" cy="2498588"/>
+                    </a:xfrm>
+                    <a:prstGeom prst="rect">
+                      <a:avLst/>
+                    </a:prstGeom>
+                  </pic:spPr>
+                </pic:pic>
+              </a:graphicData>
+            </a:graphic>
+          </wp:inline>
+        </w:drawing>
       </w:r>
     </w:p>
     <w:p>
       <w:pPr>
         <w:pStyle w:val="BodyText"/>
         <w:ind w:firstLine="0"/>
+        <w:jc w:val="center"/>
+        <w:rPr>
+          <w:b/>
+          <w:bCs/>
+        </w:rPr>
+      </w:pPr>
+      <w:r>
+        <w:rPr>
+          <w:b/>
+          <w:bCs/>
+          <w:sz w:val="16"/>
+          <w:szCs w:val="16"/>
+        </w:rPr>
+        <w:t xml:space="preserve">Fig. </w:t>
+      </w:r>
+      <w:r>
+        <w:rPr>
+          <w:b/>
+          <w:bCs/>
+          <w:sz w:val="16"/>
+          <w:szCs w:val="16"/>
+        </w:rPr>
+        <w:t>3</w:t>
+      </w:r>
+      <w:r>
+        <w:rPr>
+          <w:b/>
+          <w:bCs/>
+          <w:sz w:val="16"/>
+          <w:szCs w:val="16"/>
+        </w:rPr>
+        <w:t>.</w:t>
+      </w:r>
+      <w:r>
+        <w:rPr>
+          <w:b/>
+          <w:bCs/>
+          <w:sz w:val="16"/>
+          <w:szCs w:val="16"/>
+        </w:rPr>
+        <w:tab/>
+      </w:r>
+      <w:r>
+        <w:rPr>
+          <w:b/>
+          <w:bCs/>
+          <w:sz w:val="16"/>
+          <w:szCs w:val="16"/>
+        </w:rPr>
+        <w:t xml:space="preserve">Maps Activity UI with </w:t>
+      </w:r>
+      <w:r>
+        <w:rPr>
+          <w:b/>
+          <w:bCs/>
+          <w:sz w:val="16"/>
+          <w:szCs w:val="16"/>
+        </w:rPr>
+        <w:t>marker title presented after marker clicked</w:t>
+      </w:r>
+    </w:p>
+    <w:p>
+      <w:pPr>
+        <w:pStyle w:val="BodyText"/>
+        <w:jc w:val="center"/>
       </w:pPr>
       <w:r>
         <w:rPr>
           <w:noProof/>
         </w:rPr>
-        <mc:AlternateContent>
-          <mc:Choice Requires="wps">
-            <w:drawing>
-              <wp:inline distT="0" distB="0" distL="0" distR="0" wp14:anchorId="4F02EF8D" wp14:editId="0EB57DA7">
-                <wp:extent cx="3237230" cy="1143000"/>
-                <wp:effectExtent l="8255" t="8890" r="12065" b="10160"/>
-                <wp:docPr id="3" name="Text Box 4"/>
-                <wp:cNvGraphicFramePr>
-                  <a:graphicFrameLocks xmlns:a="http://schemas.openxmlformats.org/drawingml/2006/main"/>
-                </wp:cNvGraphicFramePr>
-                <a:graphic xmlns:a="http://schemas.openxmlformats.org/drawingml/2006/main">
-                  <a:graphicData uri="http://schemas.microsoft.com/office/word/2010/wordprocessingShape">
-                    <wps:wsp>
-                      <wps:cNvSpPr txBox="1">
-                        <a:spLocks noChangeArrowheads="1"/>
-                      </wps:cNvSpPr>
-                      <wps:spPr bwMode="auto">
-                        <a:xfrm>
-                          <a:off x="0" y="0"/>
-                          <a:ext cx="3237230" cy="1143000"/>
-                        </a:xfrm>
-                        <a:prstGeom prst="rect">
-                          <a:avLst/>
-                        </a:prstGeom>
-                        <a:solidFill>
-                          <a:srgbClr val="FFFFFF"/>
-                        </a:solidFill>
-                        <a:ln w="9525">
-                          <a:solidFill>
-                            <a:srgbClr val="000000"/>
-                          </a:solidFill>
-                          <a:miter lim="800000"/>
-                          <a:headEnd/>
-                          <a:tailEnd/>
-                        </a:ln>
-                      </wps:spPr>
-                      <wps:txbx>
-                        <w:txbxContent>
-                          <w:p>
-                            <w:pPr>
-                              <w:pStyle w:val="BodyText"/>
-                            </w:pPr>
-                            <w:r>
-                              <w:t xml:space="preserve">We suggest that you use a text box to insert a graphic </w:t>
-                            </w:r>
-                          </w:p>
-                        </w:txbxContent>
-                      </wps:txbx>
-                      <wps:bodyPr rot="0" vert="horz" wrap="square" lIns="91440" tIns="45720" rIns="91440" bIns="45720" anchor="t" anchorCtr="0" upright="1">
-                        <a:noAutofit/>
-                      </wps:bodyPr>
-                    </wps:wsp>
-                  </a:graphicData>
-                </a:graphic>
-              </wp:inline>
-            </w:drawing>
-          </mc:Choice>
-          <mc:Fallback>
-            <w:pict>
-              <v:shape w14:anchorId="4F02EF8D" id="Text Box 4" o:spid="_x0000_s1027" type="#_x0000_t202" style="width:254.9pt;height:90pt;visibility:visible;mso-wrap-style:square;mso-left-percent:-10001;mso-top-percent:-10001;mso-position-horizontal:absolute;mso-position-horizontal-relative:char;mso-position-vertical:absolute;mso-position-vertical-relative:line;mso-left-percent:-10001;mso-top-percent:-10001;v-text-anchor:top" o:gfxdata="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">
-                <v:textbox>
-                  <w:txbxContent>
-                    <w:p>
-                      <w:pPr>
-                        <w:pStyle w:val="BodyText"/>
-                      </w:pPr>
-                      <w:r>
-                        <w:t xml:space="preserve">We suggest that you use a text box to insert a graphic </w:t>
-                      </w:r>
-                    </w:p>
-                  </w:txbxContent>
-                </v:textbox>
-                <w10:anchorlock/>
-              </v:shape>
-            </w:pict>
-          </mc:Fallback>
-        </mc:AlternateContent>
-      </w:r>
-      <w:r>
-        <w:t xml:space="preserve"> Fig. 2.</w:t>
-      </w:r>
-      <w:r>
+        <w:drawing>
+          <wp:inline distT="0" distB="0" distL="0" distR="0" wp14:anchorId="32629110" wp14:editId="7ACB39F8">
+            <wp:extent cx="1885950" cy="3352800"/>
+            <wp:effectExtent l="0" t="0" r="0" b="0"/>
+            <wp:docPr id="9" name="Picture 9" descr="A screenshot of a computer&#10;&#10;Description automatically generated"/>
+            <wp:cNvGraphicFramePr>
+              <a:graphicFrameLocks xmlns:a="http://schemas.openxmlformats.org/drawingml/2006/main" noChangeAspect="1"/>
+            </wp:cNvGraphicFramePr>
+            <a:graphic xmlns:a="http://schemas.openxmlformats.org/drawingml/2006/main">
+              <a:graphicData uri="http://schemas.openxmlformats.org/drawingml/2006/picture">
+                <pic:pic xmlns:pic="http://schemas.openxmlformats.org/drawingml/2006/picture">
+                  <pic:nvPicPr>
+                    <pic:cNvPr id="9" name="80524729_573821513194770_6115394342665322496_n.png"/>
+                    <pic:cNvPicPr/>
+                  </pic:nvPicPr>
+                  <pic:blipFill>
+                    <a:blip r:embed="rId9"/>
+                    <a:stretch>
+                      <a:fillRect/>
+                    </a:stretch>
+                  </pic:blipFill>
+                  <pic:spPr>
+                    <a:xfrm>
+                      <a:off x="0" y="0"/>
+                      <a:ext cx="1887452" cy="3355470"/>
+                    </a:xfrm>
+                    <a:prstGeom prst="rect">
+                      <a:avLst/>
+                    </a:prstGeom>
+                  </pic:spPr>
+                </pic:pic>
+              </a:graphicData>
+            </a:graphic>
+          </wp:inline>
+        </w:drawing>
+      </w:r>
+    </w:p>
+    <w:p>
+      <w:pPr>
+        <w:pStyle w:val="BodyText"/>
+        <w:jc w:val="center"/>
+        <w:rPr>
+          <w:b/>
+          <w:bCs/>
+          <w:sz w:val="16"/>
+          <w:szCs w:val="16"/>
+        </w:rPr>
+      </w:pPr>
+      <w:r>
+        <w:rPr>
+          <w:b/>
+          <w:bCs/>
+          <w:sz w:val="16"/>
+          <w:szCs w:val="16"/>
+        </w:rPr>
+        <w:t>Fig4.</w:t>
+      </w:r>
+      <w:r>
+        <w:rPr>
+          <w:b/>
+          <w:bCs/>
+          <w:sz w:val="16"/>
+          <w:szCs w:val="16"/>
+        </w:rPr>
         <w:tab/>
-        <w:t xml:space="preserve">Example of a figure caption. </w:t>
+        <w:t xml:space="preserve">Maps Activity UI with alert Dialog presented after force get location pressed. </w:t>
       </w:r>
     </w:p>
     <w:p>
@@ -1110,15 +1314,7 @@
         <w:pStyle w:val="BodyText"/>
       </w:pPr>
       <w:r>
-        <w:t xml:space="preserve">Describe your results here together with some small screenshots (not just the full screen but the actual pieces you want to show nicely cut out) in figures with figure caption. </w:t>
-      </w:r>
-      <w:proofErr w:type="gramStart"/>
-      <w:r>
-        <w:t>Also</w:t>
-      </w:r>
-      <w:proofErr w:type="gramEnd"/>
-      <w:r>
-        <w:t xml:space="preserve"> figures should always appear after you refer to them in text, and you must always refer to figures in text.</w:t>
+        <w:t>Describe your results here together with some small screenshots (not just the full screen but the actual pieces you want to show nicely cut out) in figures with figure caption. Also figures should always appear after you refer to them in text, and you must always refer to figures in text.</w:t>
       </w:r>
     </w:p>
     <w:p>
@@ -1189,7 +1385,11 @@
           </mc:Choice>
           <mc:Fallback>
             <w:pict>
-              <v:shape w14:anchorId="04844358" id="Text Box 3" o:spid="_x0000_s1028" type="#_x0000_t202" style="width:254.9pt;height:90pt;visibility:visible;mso-wrap-style:square;mso-left-percent:-10001;mso-top-percent:-10001;mso-position-horizontal:absolute;mso-position-horizontal-relative:char;mso-position-vertical:absolute;mso-position-vertical-relative:line;mso-left-percent:-10001;mso-top-percent:-10001;v-text-anchor:top" o:gfxdata="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">
+              <v:shapetype w14:anchorId="04844358" id="_x0000_t202" coordsize="21600,21600" o:spt="202" path="m,l,21600r21600,l21600,xe">
+                <v:stroke joinstyle="miter"/>
+                <v:path gradientshapeok="t" o:connecttype="rect"/>
+              </v:shapetype>
+              <v:shape id="Text Box 3" o:spid="_x0000_s1026" type="#_x0000_t202" style="width:254.9pt;height:90pt;visibility:visible;mso-wrap-style:square;mso-left-percent:-10001;mso-top-percent:-10001;mso-position-horizontal:absolute;mso-position-horizontal-relative:char;mso-position-vertical:absolute;mso-position-vertical-relative:line;mso-left-percent:-10001;mso-top-percent:-10001;v-text-anchor:top" o:gfxdata="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">
                 <v:textbox>
                   <w:txbxContent>
                     <w:p>
@@ -1287,7 +1487,7 @@
           </mc:Choice>
           <mc:Fallback>
             <w:pict>
-              <v:shape w14:anchorId="7A58CFA4" id="Text Box 2" o:spid="_x0000_s1029" type="#_x0000_t202" style="width:254.9pt;height:90pt;visibility:visible;mso-wrap-style:square;mso-left-percent:-10001;mso-top-percent:-10001;mso-position-horizontal:absolute;mso-position-horizontal-relative:char;mso-position-vertical:absolute;mso-position-vertical-relative:line;mso-left-percent:-10001;mso-top-percent:-10001;v-text-anchor:top" o:gfxdata="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">
+              <v:shape w14:anchorId="7A58CFA4" id="Text Box 2" o:spid="_x0000_s1027" type="#_x0000_t202" style="width:254.9pt;height:90pt;visibility:visible;mso-wrap-style:square;mso-left-percent:-10001;mso-top-percent:-10001;mso-position-horizontal:absolute;mso-position-horizontal-relative:char;mso-position-vertical:absolute;mso-position-vertical-relative:line;mso-left-percent:-10001;mso-top-percent:-10001;v-text-anchor:top" o:gfxdata="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">
                 <v:textbox>
                   <w:txbxContent>
                     <w:p>
@@ -1325,8 +1525,230 @@
         <w:rPr>
           <w:rFonts w:eastAsia="MS Mincho"/>
         </w:rPr>
+        <w:t>Conclusions</w:t>
+      </w:r>
+      <w:r>
+        <w:rPr>
+          <w:rFonts w:eastAsia="MS Mincho"/>
+        </w:rPr>
+        <w:t xml:space="preserve"> </w:t>
+      </w:r>
+    </w:p>
+    <w:p>
+      <w:pPr>
+        <w:pStyle w:val="BodyText"/>
+      </w:pPr>
+      <w:r>
+        <w:t xml:space="preserve">Conclude on all that you have done and described and the outcomes of the work. </w:t>
+      </w:r>
+      <w:r>
+        <w:t xml:space="preserve">Describe any difficulty </w:t>
+      </w:r>
+      <w:r>
+        <w:t xml:space="preserve">that you experienced </w:t>
+      </w:r>
+      <w:r>
+        <w:t xml:space="preserve">or new knowledge you acquired. </w:t>
+      </w:r>
+      <w:r>
+        <w:t>This may be a slight repetition of the conclusions also shown in the abstract.</w:t>
+      </w:r>
+      <w:r>
+        <w:t xml:space="preserve"> You should include a few references in your work, this can take the form of web addresses, however, a web address must be accompanied by a title like a regular reference and also by a date you accessed it, as shown in [1].</w:t>
+      </w:r>
+    </w:p>
+    <w:p>
+      <w:pPr>
+        <w:rPr>
+          <w:rFonts w:eastAsia="MS Mincho"/>
+        </w:rPr>
+      </w:pPr>
+    </w:p>
+    <w:p>
+      <w:pPr>
+        <w:pStyle w:val="Heading5"/>
+        <w:rPr>
+          <w:rFonts w:eastAsia="MS Mincho"/>
+        </w:rPr>
+      </w:pPr>
+      <w:r>
+        <w:rPr>
+          <w:rFonts w:eastAsia="MS Mincho"/>
+        </w:rPr>
+        <w:t>References</w:t>
+      </w:r>
+    </w:p>
+    <w:p>
+      <w:pPr>
+        <w:rPr>
+          <w:rFonts w:eastAsia="MS Mincho"/>
+        </w:rPr>
+      </w:pPr>
+    </w:p>
+    <w:p>
+      <w:pPr>
+        <w:widowControl w:val="0"/>
+        <w:autoSpaceDE w:val="0"/>
+        <w:autoSpaceDN w:val="0"/>
+        <w:adjustRightInd w:val="0"/>
+        <w:ind w:left="640" w:hanging="640"/>
+        <w:rPr>
+          <w:noProof/>
+          <w:sz w:val="16"/>
+          <w:szCs w:val="24"/>
+        </w:rPr>
+      </w:pPr>
+      <w:r>
+        <w:rPr>
+          <w:rFonts w:eastAsia="MS Mincho"/>
+          <w:sz w:val="16"/>
+          <w:szCs w:val="16"/>
+        </w:rPr>
+        <w:fldChar w:fldCharType="begin" w:fldLock="1"/>
+      </w:r>
+      <w:r>
+        <w:rPr>
+          <w:rFonts w:eastAsia="MS Mincho"/>
+          <w:sz w:val="16"/>
+          <w:szCs w:val="16"/>
+        </w:rPr>
+        <w:instrText xml:space="preserve">ADDIN Mendeley Bibliography CSL_BIBLIOGRAPHY </w:instrText>
+      </w:r>
+      <w:r>
+        <w:rPr>
+          <w:rFonts w:eastAsia="MS Mincho"/>
+          <w:sz w:val="16"/>
+          <w:szCs w:val="16"/>
+        </w:rPr>
+        <w:fldChar w:fldCharType="separate"/>
+      </w:r>
+      <w:r>
+        <w:rPr>
+          <w:noProof/>
+          <w:sz w:val="16"/>
+          <w:szCs w:val="24"/>
+        </w:rPr>
+        <w:t>[1]</w:t>
+      </w:r>
+      <w:r>
+        <w:rPr>
+          <w:noProof/>
+          <w:sz w:val="16"/>
+          <w:szCs w:val="24"/>
+        </w:rPr>
+        <w:tab/>
+        <w:t>“Android Location Providers (gps, network, passive) | developerlife.com.” [Online]. Available: https://developerlife.com/2010/10/20/gps/. [Accessed: 26-Dec-2019].</w:t>
+      </w:r>
+    </w:p>
+    <w:p>
+      <w:pPr>
+        <w:widowControl w:val="0"/>
+        <w:autoSpaceDE w:val="0"/>
+        <w:autoSpaceDN w:val="0"/>
+        <w:adjustRightInd w:val="0"/>
+        <w:ind w:left="640" w:hanging="640"/>
+        <w:rPr>
+          <w:noProof/>
+          <w:sz w:val="16"/>
+          <w:szCs w:val="24"/>
+        </w:rPr>
+      </w:pPr>
+      <w:r>
+        <w:rPr>
+          <w:noProof/>
+          <w:sz w:val="16"/>
+          <w:szCs w:val="24"/>
+        </w:rPr>
+        <w:t>[2]</w:t>
+      </w:r>
+      <w:r>
+        <w:rPr>
+          <w:noProof/>
+          <w:sz w:val="16"/>
+          <w:szCs w:val="24"/>
+        </w:rPr>
+        <w:tab/>
+        <w:t>“Firebase Realtime Database.” [Online]. Available: https://firebase.google.com/docs/database. [Accessed: 27-Dec-2019].</w:t>
+      </w:r>
+    </w:p>
+    <w:p>
+      <w:pPr>
+        <w:widowControl w:val="0"/>
+        <w:autoSpaceDE w:val="0"/>
+        <w:autoSpaceDN w:val="0"/>
+        <w:adjustRightInd w:val="0"/>
+        <w:ind w:left="640" w:hanging="640"/>
+        <w:rPr>
+          <w:noProof/>
+          <w:sz w:val="16"/>
+        </w:rPr>
+      </w:pPr>
+      <w:r>
+        <w:rPr>
+          <w:noProof/>
+          <w:sz w:val="16"/>
+          <w:szCs w:val="24"/>
+        </w:rPr>
+        <w:t>[3]</w:t>
+      </w:r>
+      <w:r>
+        <w:rPr>
+          <w:noProof/>
+          <w:sz w:val="16"/>
+          <w:szCs w:val="24"/>
+        </w:rPr>
+        <w:tab/>
+        <w:t>“Saving Data  |  Firebase Realtime Database.” [Online]. Available: https://firebase.google.com/docs/database/admin/save-data. [Accessed: 27-Dec-2019].</w:t>
+      </w:r>
+    </w:p>
+    <w:p>
+      <w:pPr>
+        <w:jc w:val="left"/>
+        <w:rPr>
+          <w:rFonts w:eastAsia="MS Mincho"/>
+        </w:rPr>
+      </w:pPr>
+      <w:r>
+        <w:rPr>
+          <w:rFonts w:eastAsia="MS Mincho"/>
+          <w:sz w:val="16"/>
+          <w:szCs w:val="16"/>
+        </w:rPr>
         <w:lastRenderedPageBreak/>
-        <w:t>Conclusions</w:t>
+        <w:fldChar w:fldCharType="end"/>
+      </w:r>
+    </w:p>
+    <w:p>
+      <w:pPr>
+        <w:rPr>
+          <w:rFonts w:eastAsia="MS Mincho"/>
+        </w:rPr>
+      </w:pPr>
+    </w:p>
+    <w:p>
+      <w:pPr>
+        <w:pStyle w:val="references"/>
+        <w:rPr>
+          <w:rFonts w:eastAsia="MS Mincho"/>
+        </w:rPr>
+      </w:pPr>
+      <w:r>
+        <w:rPr>
+          <w:rFonts w:eastAsia="MS Mincho"/>
+        </w:rPr>
+        <w:t>“</w:t>
+      </w:r>
+      <w:r>
+        <w:rPr>
+          <w:rFonts w:eastAsia="MS Mincho"/>
+        </w:rPr>
+        <w:t>Android</w:t>
+      </w:r>
+      <w:r>
+        <w:rPr>
+          <w:rFonts w:eastAsia="MS Mincho"/>
+        </w:rPr>
+        <w:t>”</w:t>
       </w:r>
       <w:r>
         <w:rPr>
@@ -1334,82 +1756,11 @@
         </w:rPr>
         <w:t xml:space="preserve"> </w:t>
       </w:r>
-    </w:p>
-    <w:p>
-      <w:pPr>
-        <w:pStyle w:val="BodyText"/>
-      </w:pPr>
-      <w:r>
-        <w:t xml:space="preserve">Conclude on all that you have done and described and the outcomes of the work. </w:t>
-      </w:r>
-      <w:r>
-        <w:t xml:space="preserve">Describe any difficulty </w:t>
-      </w:r>
-      <w:r>
-        <w:t xml:space="preserve">that you experienced </w:t>
-      </w:r>
-      <w:r>
-        <w:t xml:space="preserve">or new knowledge you acquired. </w:t>
-      </w:r>
-      <w:r>
-        <w:t>This may be a slight repetition of the conclusions also shown in the abstract.</w:t>
-      </w:r>
-      <w:r>
-        <w:t xml:space="preserve"> You should include a few references in your work, this can take the form of web addresses, however, a web address must be accompanied by a title like a regular reference and also by a date you accessed it, as shown in [1].</w:t>
-      </w:r>
-    </w:p>
-    <w:p>
-      <w:pPr>
-        <w:rPr>
-          <w:rFonts w:eastAsia="MS Mincho"/>
-        </w:rPr>
-      </w:pPr>
-    </w:p>
-    <w:p>
-      <w:pPr>
-        <w:pStyle w:val="Heading5"/>
-        <w:rPr>
-          <w:rFonts w:eastAsia="MS Mincho"/>
-        </w:rPr>
-      </w:pPr>
-      <w:r>
-        <w:rPr>
-          <w:rFonts w:eastAsia="MS Mincho"/>
-        </w:rPr>
-        <w:t>References</w:t>
-      </w:r>
-    </w:p>
-    <w:p>
-      <w:pPr>
-        <w:rPr>
-          <w:rFonts w:eastAsia="MS Mincho"/>
-        </w:rPr>
-      </w:pPr>
-    </w:p>
-    <w:p>
-      <w:pPr>
-        <w:pStyle w:val="references"/>
-        <w:rPr>
-          <w:rFonts w:eastAsia="MS Mincho"/>
-        </w:rPr>
-      </w:pPr>
-      <w:r>
-        <w:rPr>
-          <w:rFonts w:eastAsia="MS Mincho"/>
-        </w:rPr>
-        <w:t>“</w:t>
-      </w:r>
-      <w:r>
-        <w:rPr>
-          <w:rFonts w:eastAsia="MS Mincho"/>
-        </w:rPr>
-        <w:t>Android</w:t>
-      </w:r>
-      <w:r>
-        <w:rPr>
-          <w:rFonts w:eastAsia="MS Mincho"/>
-        </w:rPr>
-        <w:t>”</w:t>
+      <w:r>
+        <w:rPr>
+          <w:rFonts w:eastAsia="MS Mincho"/>
+        </w:rPr>
+        <w:t>[Online].</w:t>
       </w:r>
       <w:r>
         <w:rPr>
@@ -1421,21 +1772,9 @@
         <w:rPr>
           <w:rFonts w:eastAsia="MS Mincho"/>
         </w:rPr>
-        <w:t>[Online].</w:t>
-      </w:r>
-      <w:r>
-        <w:rPr>
-          <w:rFonts w:eastAsia="MS Mincho"/>
-        </w:rPr>
-        <w:t xml:space="preserve"> </w:t>
-      </w:r>
-      <w:r>
-        <w:rPr>
-          <w:rFonts w:eastAsia="MS Mincho"/>
-        </w:rPr>
         <w:t xml:space="preserve">Available: </w:t>
       </w:r>
-      <w:hyperlink r:id="rId6" w:history="1">
+      <w:hyperlink r:id="rId10" w:history="1">
         <w:r>
           <w:rPr>
             <w:rStyle w:val="Hyperlink"/>
@@ -3631,6 +3970,54 @@
       <w:lang w:val="en-US" w:eastAsia="en-US"/>
     </w:rPr>
   </w:style>
+  <w:style w:type="table" w:styleId="TableGrid">
+    <w:name w:val="Table Grid"/>
+    <w:basedOn w:val="TableNormal"/>
+    <w:uiPriority w:val="59"/>
+    <w:rsid w:val="009F2906"/>
+    <w:tblPr>
+      <w:tblBorders>
+        <w:top w:val="single" w:sz="4" w:space="0" w:color="auto"/>
+        <w:left w:val="single" w:sz="4" w:space="0" w:color="auto"/>
+        <w:bottom w:val="single" w:sz="4" w:space="0" w:color="auto"/>
+        <w:right w:val="single" w:sz="4" w:space="0" w:color="auto"/>
+        <w:insideH w:val="single" w:sz="4" w:space="0" w:color="auto"/>
+        <w:insideV w:val="single" w:sz="4" w:space="0" w:color="auto"/>
+      </w:tblBorders>
+    </w:tblPr>
+  </w:style>
+  <w:style w:type="paragraph" w:styleId="BodyTextIndent3">
+    <w:name w:val="Body Text Indent 3"/>
+    <w:basedOn w:val="Normal"/>
+    <w:link w:val="BodyTextIndent3Char"/>
+    <w:uiPriority w:val="99"/>
+    <w:unhideWhenUsed/>
+    <w:rsid w:val="00773FF0"/>
+    <w:pPr>
+      <w:widowControl w:val="0"/>
+      <w:autoSpaceDE w:val="0"/>
+      <w:autoSpaceDN w:val="0"/>
+      <w:adjustRightInd w:val="0"/>
+      <w:ind w:left="640" w:hanging="640"/>
+    </w:pPr>
+    <w:rPr>
+      <w:noProof/>
+      <w:szCs w:val="24"/>
+    </w:rPr>
+  </w:style>
+  <w:style w:type="character" w:customStyle="1" w:styleId="BodyTextIndent3Char">
+    <w:name w:val="Body Text Indent 3 Char"/>
+    <w:basedOn w:val="DefaultParagraphFont"/>
+    <w:link w:val="BodyTextIndent3"/>
+    <w:uiPriority w:val="99"/>
+    <w:rsid w:val="00773FF0"/>
+    <w:rPr>
+      <w:rFonts w:ascii="Times New Roman" w:hAnsi="Times New Roman"/>
+      <w:noProof/>
+      <w:szCs w:val="24"/>
+      <w:lang w:val="en-US" w:eastAsia="en-US"/>
+    </w:rPr>
+  </w:style>
 </w:styles>
 </file>
 
@@ -3934,7 +4321,7 @@
 </file>
 
 <file path=customXml/itemProps1.xml><?xml version="1.0" encoding="utf-8"?>
-<ds:datastoreItem xmlns:ds="http://schemas.openxmlformats.org/officeDocument/2006/customXml" ds:itemID="{78B66F18-A976-4D0B-9A03-570A3AF831F3}">
+<ds:datastoreItem xmlns:ds="http://schemas.openxmlformats.org/officeDocument/2006/customXml" ds:itemID="{DFF3289D-EB52-4A6F-AA40-77171D9624EE}">
   <ds:schemaRefs>
     <ds:schemaRef ds:uri="http://schemas.openxmlformats.org/officeDocument/2006/bibliography"/>
   </ds:schemaRefs>

</xml_diff>